<commit_message>
update 'get' constructions in English subcorpus
</commit_message>
<xml_diff>
--- a/WC Edits.docx
+++ b/WC Edits.docx
@@ -12,20 +12,6 @@
         <w:contextualSpacing/>
         <w:rPr>
           <w:rFonts w:cs="Times New Roman"/>
-          <w:color w:val="000000"/>
-        </w:rPr>
-      </w:pPr>
-    </w:p>
-    <w:p>
-      <w:pPr>
-        <w:widowControl w:val="0"/>
-        <w:autoSpaceDE w:val="0"/>
-        <w:autoSpaceDN w:val="0"/>
-        <w:adjustRightInd w:val="0"/>
-        <w:spacing w:after="240"/>
-        <w:contextualSpacing/>
-        <w:rPr>
-          <w:rFonts w:cs="Times New Roman"/>
           <w:b/>
           <w:color w:val="000000"/>
         </w:rPr>
@@ -1204,15 +1190,7 @@
           <w:rFonts w:cs="Times New Roman"/>
           <w:color w:val="000000"/>
         </w:rPr>
-        <w:t xml:space="preserve"> do a coding count. But I had no problems with 7/14 of the </w:t>
-      </w:r>
-      <w:r>
-        <w:rPr>
-          <w:rFonts w:cs="Times New Roman"/>
-          <w:color w:val="000000"/>
-        </w:rPr>
-        <w:lastRenderedPageBreak/>
-        <w:t>lines of the Nuuchahnulth sample, nor with many of the words in the remaining 7 lines.</w:t>
+        <w:t xml:space="preserve"> do a coding count. But I had no problems with 7/14 of the lines of the Nuuchahnulth sample, nor with many of the words in the remaining 7 lines.</w:t>
       </w:r>
     </w:p>
     <w:p>
@@ -2621,9 +2599,90 @@
           <w:i/>
           <w:color w:val="000000"/>
         </w:rPr>
+        <w:t xml:space="preserve">(iv) </w:t>
+      </w:r>
+      <w:r>
+        <w:rPr>
+          <w:rFonts w:cs="Times New Roman"/>
+          <w:color w:val="000000"/>
+        </w:rPr>
+        <w:t>[</w:t>
+      </w:r>
+      <w:r>
+        <w:rPr>
+          <w:rFonts w:cs="Times New Roman"/>
+          <w:color w:val="000000"/>
+        </w:rPr>
+        <w:t>who-first-</w:t>
+      </w:r>
+      <w:r>
+        <w:rPr>
+          <w:rFonts w:cs="Times New Roman"/>
+          <w:smallCaps/>
+          <w:color w:val="000000"/>
+        </w:rPr>
+        <w:t>indef</w:t>
+      </w:r>
+      <w:r>
+        <w:rPr>
+          <w:rFonts w:cs="Times New Roman"/>
+          <w:color w:val="000000"/>
+        </w:rPr>
+        <w:t>.3 hear-</w:t>
+      </w:r>
+      <w:r>
+        <w:rPr>
+          <w:rFonts w:cs="Times New Roman"/>
+          <w:smallCaps/>
+          <w:color w:val="000000"/>
+        </w:rPr>
+        <w:t>fin</w:t>
+      </w:r>
+      <w:proofErr w:type="gramStart"/>
+      <w:r>
+        <w:rPr>
+          <w:rFonts w:cs="Times New Roman"/>
+          <w:color w:val="000000"/>
+        </w:rPr>
+        <w:t>]</w:t>
+      </w:r>
+      <w:r>
+        <w:rPr>
+          <w:rFonts w:cs="Times New Roman"/>
+          <w:color w:val="000000"/>
+        </w:rPr>
+        <w:t xml:space="preserve"> :</w:t>
+      </w:r>
+      <w:proofErr w:type="gramEnd"/>
+      <w:r>
+        <w:rPr>
+          <w:rFonts w:cs="Times New Roman"/>
+          <w:color w:val="000000"/>
+        </w:rPr>
+        <w:t xml:space="preserve"> looks like serialization, so one unit; overtly coded </w:t>
+      </w:r>
+      <w:r>
+        <w:rPr>
+          <w:rFonts w:cs="Times New Roman"/>
+          <w:color w:val="000000"/>
+        </w:rPr>
         <w:lastRenderedPageBreak/>
-        <w:t xml:space="preserve">(iv) </w:t>
-      </w:r>
+        <w:t xml:space="preserve">referring phrase, so exclude; </w:t>
+      </w:r>
+    </w:p>
+    <w:p>
+      <w:pPr>
+        <w:widowControl w:val="0"/>
+        <w:autoSpaceDE w:val="0"/>
+        <w:autoSpaceDN w:val="0"/>
+        <w:adjustRightInd w:val="0"/>
+        <w:spacing w:after="240"/>
+        <w:contextualSpacing/>
+        <w:rPr>
+          <w:rFonts w:cs="Times New Roman"/>
+          <w:color w:val="000000"/>
+        </w:rPr>
+      </w:pPr>
       <w:r>
         <w:rPr>
           <w:rFonts w:cs="Times New Roman"/>
@@ -2636,7 +2695,7 @@
           <w:rFonts w:cs="Times New Roman"/>
           <w:color w:val="000000"/>
         </w:rPr>
-        <w:t>who-first-</w:t>
+        <w:t>who-belonging.to-</w:t>
       </w:r>
       <w:r>
         <w:rPr>
@@ -2644,22 +2703,14 @@
           <w:smallCaps/>
           <w:color w:val="000000"/>
         </w:rPr>
-        <w:t>indef</w:t>
-      </w:r>
-      <w:r>
-        <w:rPr>
-          <w:rFonts w:cs="Times New Roman"/>
-          <w:color w:val="000000"/>
-        </w:rPr>
-        <w:t>.3 hear-</w:t>
-      </w:r>
-      <w:r>
-        <w:rPr>
-          <w:rFonts w:cs="Times New Roman"/>
-          <w:smallCaps/>
-          <w:color w:val="000000"/>
-        </w:rPr>
-        <w:t>fin</w:t>
+        <w:t>rel</w:t>
+      </w:r>
+      <w:r>
+        <w:rPr>
+          <w:rFonts w:cs="Times New Roman"/>
+          <w:color w:val="000000"/>
+        </w:rPr>
+        <w:t>.3</w:t>
       </w:r>
       <w:proofErr w:type="gramStart"/>
       <w:r>
@@ -2682,50 +2733,64 @@
           <w:rFonts w:cs="Times New Roman"/>
           <w:color w:val="000000"/>
         </w:rPr>
-        <w:t xml:space="preserve"> looks like serialization, so one unit; overtly coded referring phrase, so exclude; </w:t>
-      </w:r>
-    </w:p>
-    <w:p>
-      <w:pPr>
-        <w:widowControl w:val="0"/>
-        <w:autoSpaceDE w:val="0"/>
-        <w:autoSpaceDN w:val="0"/>
-        <w:adjustRightInd w:val="0"/>
-        <w:spacing w:after="240"/>
-        <w:contextualSpacing/>
-        <w:rPr>
-          <w:rFonts w:cs="Times New Roman"/>
-          <w:color w:val="000000"/>
-        </w:rPr>
-      </w:pPr>
-      <w:r>
-        <w:rPr>
-          <w:rFonts w:cs="Times New Roman"/>
-          <w:color w:val="000000"/>
-        </w:rPr>
-        <w:t>[</w:t>
-      </w:r>
-      <w:r>
-        <w:rPr>
-          <w:rFonts w:cs="Times New Roman"/>
-          <w:color w:val="000000"/>
-        </w:rPr>
-        <w:t>who-belonging.to-</w:t>
-      </w:r>
-      <w:r>
-        <w:rPr>
-          <w:rFonts w:cs="Times New Roman"/>
-          <w:smallCaps/>
-          <w:color w:val="000000"/>
-        </w:rPr>
-        <w:t>rel</w:t>
-      </w:r>
-      <w:r>
-        <w:rPr>
-          <w:rFonts w:cs="Times New Roman"/>
-          <w:color w:val="000000"/>
-        </w:rPr>
-        <w:t>.3</w:t>
+        <w:t xml:space="preserve"> overtly coded referring phrase, so exclude</w:t>
+      </w:r>
+    </w:p>
+    <w:p>
+      <w:pPr>
+        <w:widowControl w:val="0"/>
+        <w:autoSpaceDE w:val="0"/>
+        <w:autoSpaceDN w:val="0"/>
+        <w:adjustRightInd w:val="0"/>
+        <w:spacing w:after="240"/>
+        <w:contextualSpacing/>
+        <w:rPr>
+          <w:rFonts w:cs="Times New Roman"/>
+          <w:b/>
+          <w:color w:val="000000"/>
+        </w:rPr>
+      </w:pPr>
+    </w:p>
+    <w:p>
+      <w:pPr>
+        <w:widowControl w:val="0"/>
+        <w:autoSpaceDE w:val="0"/>
+        <w:autoSpaceDN w:val="0"/>
+        <w:adjustRightInd w:val="0"/>
+        <w:spacing w:after="240"/>
+        <w:contextualSpacing/>
+        <w:rPr>
+          <w:rFonts w:cs="Times New Roman"/>
+          <w:color w:val="000000"/>
+        </w:rPr>
+      </w:pPr>
+      <w:r>
+        <w:rPr>
+          <w:rFonts w:cs="Times New Roman"/>
+          <w:color w:val="000000"/>
+        </w:rPr>
+        <w:t>The com</w:t>
+      </w:r>
+      <w:r>
+        <w:rPr>
+          <w:rFonts w:cs="Times New Roman"/>
+          <w:color w:val="000000"/>
+        </w:rPr>
+        <w:t xml:space="preserve">mittee recognizes that technically, one should also justify the choice not to code the remaining words. </w:t>
+      </w:r>
+      <w:r>
+        <w:rPr>
+          <w:rFonts w:cs="Times New Roman"/>
+          <w:color w:val="000000"/>
+        </w:rPr>
+        <w:t>It</w:t>
+      </w:r>
+      <w:r>
+        <w:rPr>
+          <w:rFonts w:cs="Times New Roman"/>
+          <w:color w:val="000000"/>
+        </w:rPr>
+        <w:t xml:space="preserve"> is not clear how easy that would be, that is, if there </w:t>
       </w:r>
       <w:proofErr w:type="gramStart"/>
       <w:r>
@@ -2733,14 +2798,7 @@
           <w:rFonts w:cs="Times New Roman"/>
           <w:color w:val="000000"/>
         </w:rPr>
-        <w:t>]</w:t>
-      </w:r>
-      <w:r>
-        <w:rPr>
-          <w:rFonts w:cs="Times New Roman"/>
-          <w:color w:val="000000"/>
-        </w:rPr>
-        <w:t xml:space="preserve"> :</w:t>
+        <w:t>are</w:t>
       </w:r>
       <w:proofErr w:type="gramEnd"/>
       <w:r>
@@ -2748,7 +2806,158 @@
           <w:rFonts w:cs="Times New Roman"/>
           <w:color w:val="000000"/>
         </w:rPr>
-        <w:t xml:space="preserve"> overtly coded referring phrase, so exclude</w:t>
+        <w:t xml:space="preserve"> just a few reasons you would need to give, and list the noncoded words after each relevant reason. </w:t>
+      </w:r>
+      <w:r>
+        <w:rPr>
+          <w:rFonts w:cs="Times New Roman"/>
+          <w:color w:val="000000"/>
+        </w:rPr>
+        <w:t xml:space="preserve">However, it is easy enough that </w:t>
+      </w:r>
+      <w:proofErr w:type="gramStart"/>
+      <w:r>
+        <w:rPr>
+          <w:rFonts w:cs="Times New Roman"/>
+          <w:color w:val="000000"/>
+        </w:rPr>
+        <w:t>I’ve</w:t>
+      </w:r>
+      <w:proofErr w:type="gramEnd"/>
+      <w:r>
+        <w:rPr>
+          <w:rFonts w:cs="Times New Roman"/>
+          <w:color w:val="000000"/>
+        </w:rPr>
+        <w:t xml:space="preserve"> pr</w:t>
+      </w:r>
+      <w:r>
+        <w:rPr>
+          <w:rFonts w:cs="Times New Roman"/>
+          <w:color w:val="000000"/>
+        </w:rPr>
+        <w:t>etty much done it here for you:</w:t>
+      </w:r>
+    </w:p>
+    <w:p>
+      <w:pPr>
+        <w:widowControl w:val="0"/>
+        <w:autoSpaceDE w:val="0"/>
+        <w:autoSpaceDN w:val="0"/>
+        <w:adjustRightInd w:val="0"/>
+        <w:spacing w:after="240"/>
+        <w:contextualSpacing/>
+        <w:rPr>
+          <w:rFonts w:cs="Times New Roman"/>
+          <w:color w:val="000000"/>
+        </w:rPr>
+      </w:pPr>
+    </w:p>
+    <w:p>
+      <w:pPr>
+        <w:widowControl w:val="0"/>
+        <w:autoSpaceDE w:val="0"/>
+        <w:autoSpaceDN w:val="0"/>
+        <w:adjustRightInd w:val="0"/>
+        <w:spacing w:after="240"/>
+        <w:contextualSpacing/>
+        <w:rPr>
+          <w:rFonts w:cs="Times New Roman"/>
+          <w:color w:val="000000"/>
+        </w:rPr>
+      </w:pPr>
+      <w:r>
+        <w:rPr>
+          <w:rFonts w:cs="Times New Roman"/>
+          <w:color w:val="000000"/>
+        </w:rPr>
+        <w:t>–</w:t>
+      </w:r>
+      <w:r>
+        <w:rPr>
+          <w:rFonts w:cs="Times New Roman"/>
+          <w:color w:val="000000"/>
+        </w:rPr>
+        <w:t>For Nuuchahnulth</w:t>
+      </w:r>
+      <w:r>
+        <w:rPr>
+          <w:rFonts w:cs="Times New Roman"/>
+          <w:color w:val="000000"/>
+        </w:rPr>
+        <w:t>, hardly any words were not coded, and</w:t>
+      </w:r>
+      <w:r>
+        <w:rPr>
+          <w:rFonts w:cs="Times New Roman"/>
+          <w:color w:val="000000"/>
+        </w:rPr>
+        <w:t xml:space="preserve"> there are only two reasons for noncoded words: they are names, or they were uninterpretable by Nakayama (p. 116, line (i)). </w:t>
+      </w:r>
+    </w:p>
+    <w:p>
+      <w:pPr>
+        <w:widowControl w:val="0"/>
+        <w:autoSpaceDE w:val="0"/>
+        <w:autoSpaceDN w:val="0"/>
+        <w:adjustRightInd w:val="0"/>
+        <w:spacing w:after="240"/>
+        <w:contextualSpacing/>
+        <w:rPr>
+          <w:rFonts w:cs="Times New Roman"/>
+          <w:color w:val="000000"/>
+        </w:rPr>
+      </w:pPr>
+    </w:p>
+    <w:p>
+      <w:pPr>
+        <w:widowControl w:val="0"/>
+        <w:autoSpaceDE w:val="0"/>
+        <w:autoSpaceDN w:val="0"/>
+        <w:adjustRightInd w:val="0"/>
+        <w:spacing w:after="240"/>
+        <w:contextualSpacing/>
+        <w:rPr>
+          <w:rFonts w:cs="Times New Roman"/>
+          <w:color w:val="000000"/>
+        </w:rPr>
+      </w:pPr>
+      <w:r>
+        <w:rPr>
+          <w:rFonts w:cs="Times New Roman"/>
+          <w:color w:val="000000"/>
+        </w:rPr>
+        <w:t>–</w:t>
+      </w:r>
+      <w:r>
+        <w:rPr>
+          <w:rFonts w:cs="Times New Roman"/>
+          <w:color w:val="000000"/>
+        </w:rPr>
+        <w:t xml:space="preserve">For English, </w:t>
+      </w:r>
+      <w:r>
+        <w:rPr>
+          <w:rFonts w:cs="Times New Roman"/>
+          <w:color w:val="000000"/>
+        </w:rPr>
+        <w:t xml:space="preserve">you could pretty easily explain almost all the words as grammatical function words (article, preposition, connective, personal pronoun) or as discourse markers (as you say on p. 99); </w:t>
+      </w:r>
+      <w:proofErr w:type="gramStart"/>
+      <w:r>
+        <w:rPr>
+          <w:rFonts w:cs="Times New Roman"/>
+          <w:color w:val="000000"/>
+        </w:rPr>
+        <w:t>plus</w:t>
+      </w:r>
+      <w:proofErr w:type="gramEnd"/>
+      <w:r>
+        <w:rPr>
+          <w:rFonts w:cs="Times New Roman"/>
+          <w:color w:val="000000"/>
+        </w:rPr>
+        <w:t xml:space="preserve"> some words that are overtly coded in their discourse function.</w:t>
       </w:r>
     </w:p>
     <w:p>
@@ -2776,36 +2985,52 @@
         <w:contextualSpacing/>
         <w:rPr>
           <w:rFonts w:cs="Times New Roman"/>
-          <w:color w:val="000000"/>
-        </w:rPr>
-      </w:pPr>
-      <w:r>
-        <w:rPr>
-          <w:rFonts w:cs="Times New Roman"/>
-          <w:color w:val="000000"/>
-        </w:rPr>
-        <w:t>The com</w:t>
-      </w:r>
-      <w:r>
-        <w:rPr>
-          <w:rFonts w:cs="Times New Roman"/>
-          <w:color w:val="000000"/>
-        </w:rPr>
-        <w:t xml:space="preserve">mittee recognizes that technically, one should also justify the choice not to code the remaining words. </w:t>
-      </w:r>
-      <w:r>
-        <w:rPr>
-          <w:rFonts w:cs="Times New Roman"/>
-          <w:color w:val="000000"/>
-        </w:rPr>
-        <w:t>It</w:t>
-      </w:r>
-      <w:r>
-        <w:rPr>
-          <w:rFonts w:cs="Times New Roman"/>
-          <w:color w:val="000000"/>
-        </w:rPr>
-        <w:t xml:space="preserve"> is not clear how easy that would be, that is, if there </w:t>
+          <w:b/>
+          <w:color w:val="000000"/>
+        </w:rPr>
+      </w:pPr>
+      <w:r>
+        <w:rPr>
+          <w:rFonts w:cs="Times New Roman"/>
+          <w:b/>
+          <w:color w:val="000000"/>
+        </w:rPr>
+        <w:t>Other changes</w:t>
+      </w:r>
+    </w:p>
+    <w:p>
+      <w:pPr>
+        <w:widowControl w:val="0"/>
+        <w:autoSpaceDE w:val="0"/>
+        <w:autoSpaceDN w:val="0"/>
+        <w:adjustRightInd w:val="0"/>
+        <w:spacing w:after="240"/>
+        <w:contextualSpacing/>
+        <w:rPr>
+          <w:rFonts w:cs="Times New Roman"/>
+          <w:color w:val="000000"/>
+        </w:rPr>
+      </w:pPr>
+    </w:p>
+    <w:p>
+      <w:pPr>
+        <w:widowControl w:val="0"/>
+        <w:autoSpaceDE w:val="0"/>
+        <w:autoSpaceDN w:val="0"/>
+        <w:adjustRightInd w:val="0"/>
+        <w:spacing w:after="240"/>
+        <w:contextualSpacing/>
+        <w:rPr>
+          <w:rFonts w:cs="Times New Roman"/>
+          <w:color w:val="000000"/>
+        </w:rPr>
+      </w:pPr>
+      <w:r>
+        <w:rPr>
+          <w:rFonts w:cs="Times New Roman"/>
+          <w:color w:val="000000"/>
+        </w:rPr>
+        <w:t xml:space="preserve">The first two are </w:t>
       </w:r>
       <w:proofErr w:type="gramStart"/>
       <w:r>
@@ -2813,7 +3038,7 @@
           <w:rFonts w:cs="Times New Roman"/>
           <w:color w:val="000000"/>
         </w:rPr>
-        <w:t>are</w:t>
+        <w:t>really essential</w:t>
       </w:r>
       <w:proofErr w:type="gramEnd"/>
       <w:r>
@@ -2821,14 +3046,7 @@
           <w:rFonts w:cs="Times New Roman"/>
           <w:color w:val="000000"/>
         </w:rPr>
-        <w:t xml:space="preserve"> just a few reasons you would need to give, and list the noncoded words after each relevant reason. </w:t>
-      </w:r>
-      <w:r>
-        <w:rPr>
-          <w:rFonts w:cs="Times New Roman"/>
-          <w:color w:val="000000"/>
-        </w:rPr>
-        <w:t xml:space="preserve">However, it is easy enough that </w:t>
+        <w:t xml:space="preserve"> in my opinion. The third is highly desirable if </w:t>
       </w:r>
       <w:proofErr w:type="gramStart"/>
       <w:r>
@@ -2836,7 +3054,7 @@
           <w:rFonts w:cs="Times New Roman"/>
           <w:color w:val="000000"/>
         </w:rPr>
-        <w:t>I’ve</w:t>
+        <w:t>possible</w:t>
       </w:r>
       <w:proofErr w:type="gramEnd"/>
       <w:r>
@@ -2844,408 +3062,175 @@
           <w:rFonts w:cs="Times New Roman"/>
           <w:color w:val="000000"/>
         </w:rPr>
-        <w:t xml:space="preserve"> pr</w:t>
-      </w:r>
-      <w:r>
-        <w:rPr>
-          <w:rFonts w:cs="Times New Roman"/>
-          <w:color w:val="000000"/>
-        </w:rPr>
-        <w:t>etty much done it here for you:</w:t>
-      </w:r>
-    </w:p>
-    <w:p>
-      <w:pPr>
-        <w:widowControl w:val="0"/>
-        <w:autoSpaceDE w:val="0"/>
-        <w:autoSpaceDN w:val="0"/>
-        <w:adjustRightInd w:val="0"/>
-        <w:spacing w:after="240"/>
-        <w:contextualSpacing/>
-        <w:rPr>
-          <w:rFonts w:cs="Times New Roman"/>
-          <w:color w:val="000000"/>
-        </w:rPr>
-      </w:pPr>
-    </w:p>
-    <w:p>
-      <w:pPr>
-        <w:widowControl w:val="0"/>
-        <w:autoSpaceDE w:val="0"/>
-        <w:autoSpaceDN w:val="0"/>
-        <w:adjustRightInd w:val="0"/>
-        <w:spacing w:after="240"/>
-        <w:contextualSpacing/>
-        <w:rPr>
-          <w:rFonts w:cs="Times New Roman"/>
-          <w:color w:val="000000"/>
-        </w:rPr>
-      </w:pPr>
-      <w:r>
-        <w:rPr>
-          <w:rFonts w:cs="Times New Roman"/>
-          <w:color w:val="000000"/>
-        </w:rPr>
-        <w:t>–</w:t>
-      </w:r>
-      <w:r>
-        <w:rPr>
-          <w:rFonts w:cs="Times New Roman"/>
-          <w:color w:val="000000"/>
-        </w:rPr>
-        <w:t>For Nuuchahnulth</w:t>
-      </w:r>
-      <w:r>
-        <w:rPr>
-          <w:rFonts w:cs="Times New Roman"/>
-          <w:color w:val="000000"/>
-        </w:rPr>
-        <w:t>, hardly any words were not coded, and</w:t>
-      </w:r>
-      <w:r>
-        <w:rPr>
-          <w:rFonts w:cs="Times New Roman"/>
-          <w:color w:val="000000"/>
-        </w:rPr>
-        <w:t xml:space="preserve"> there are only two reasons for noncoded words: they are names, or they were uninterpretable by Nakayama (p. 116, line (i)). </w:t>
-      </w:r>
-    </w:p>
-    <w:p>
-      <w:pPr>
-        <w:widowControl w:val="0"/>
-        <w:autoSpaceDE w:val="0"/>
-        <w:autoSpaceDN w:val="0"/>
-        <w:adjustRightInd w:val="0"/>
-        <w:spacing w:after="240"/>
-        <w:contextualSpacing/>
-        <w:rPr>
-          <w:rFonts w:cs="Times New Roman"/>
-          <w:color w:val="000000"/>
-        </w:rPr>
-      </w:pPr>
-    </w:p>
-    <w:p>
-      <w:pPr>
-        <w:widowControl w:val="0"/>
-        <w:autoSpaceDE w:val="0"/>
-        <w:autoSpaceDN w:val="0"/>
-        <w:adjustRightInd w:val="0"/>
-        <w:spacing w:after="240"/>
-        <w:contextualSpacing/>
-        <w:rPr>
-          <w:rFonts w:cs="Times New Roman"/>
-          <w:color w:val="000000"/>
-        </w:rPr>
-      </w:pPr>
-      <w:r>
-        <w:rPr>
-          <w:rFonts w:cs="Times New Roman"/>
-          <w:color w:val="000000"/>
-        </w:rPr>
-        <w:t>–</w:t>
-      </w:r>
-      <w:r>
-        <w:rPr>
-          <w:rFonts w:cs="Times New Roman"/>
-          <w:color w:val="000000"/>
-        </w:rPr>
-        <w:t xml:space="preserve">For English, </w:t>
-      </w:r>
-      <w:r>
-        <w:rPr>
-          <w:rFonts w:cs="Times New Roman"/>
-          <w:color w:val="000000"/>
-        </w:rPr>
-        <w:t xml:space="preserve">you could pretty easily explain almost all the words as grammatical function words (article, preposition, connective, personal pronoun) or as discourse markers (as you say on p. 99); </w:t>
+        <w:t xml:space="preserve"> in the short time available.</w:t>
+      </w:r>
+    </w:p>
+    <w:p>
+      <w:pPr>
+        <w:widowControl w:val="0"/>
+        <w:autoSpaceDE w:val="0"/>
+        <w:autoSpaceDN w:val="0"/>
+        <w:adjustRightInd w:val="0"/>
+        <w:spacing w:after="240"/>
+        <w:contextualSpacing/>
+        <w:rPr>
+          <w:rFonts w:cs="Times New Roman"/>
+          <w:color w:val="000000"/>
+        </w:rPr>
+      </w:pPr>
+    </w:p>
+    <w:p>
+      <w:pPr>
+        <w:widowControl w:val="0"/>
+        <w:autoSpaceDE w:val="0"/>
+        <w:autoSpaceDN w:val="0"/>
+        <w:adjustRightInd w:val="0"/>
+        <w:spacing w:after="240"/>
+        <w:contextualSpacing/>
+        <w:rPr>
+          <w:rFonts w:cs="Times New Roman"/>
+          <w:b/>
+          <w:color w:val="000000"/>
+        </w:rPr>
+      </w:pPr>
+      <w:r>
+        <w:rPr>
+          <w:rFonts w:cs="Times New Roman"/>
+          <w:b/>
+          <w:color w:val="000000"/>
+        </w:rPr>
+        <w:t>(1) Tables 4.6 and 4.7</w:t>
+      </w:r>
+    </w:p>
+    <w:p>
+      <w:pPr>
+        <w:widowControl w:val="0"/>
+        <w:autoSpaceDE w:val="0"/>
+        <w:autoSpaceDN w:val="0"/>
+        <w:adjustRightInd w:val="0"/>
+        <w:spacing w:after="240"/>
+        <w:contextualSpacing/>
+        <w:rPr>
+          <w:rFonts w:cs="Times New Roman"/>
+          <w:color w:val="000000"/>
+        </w:rPr>
+      </w:pPr>
+    </w:p>
+    <w:p>
+      <w:pPr>
+        <w:widowControl w:val="0"/>
+        <w:autoSpaceDE w:val="0"/>
+        <w:autoSpaceDN w:val="0"/>
+        <w:adjustRightInd w:val="0"/>
+        <w:spacing w:after="240"/>
+        <w:ind w:left="360"/>
+        <w:contextualSpacing/>
+      </w:pPr>
+      <w:r>
+        <w:rPr>
+          <w:rFonts w:cs="Times New Roman"/>
+          <w:color w:val="000000"/>
+        </w:rPr>
+        <w:t>‘</w:t>
+      </w:r>
+      <w:r>
+        <w:t>Why is it that similar property words are so rigid in English yet so po</w:t>
+      </w:r>
+      <w:r>
+        <w:t>lyfunctional in Nuuchahnulth?’ (</w:t>
+      </w:r>
+      <w:r>
+        <w:rPr>
+          <w:rFonts w:cs="Times New Roman"/>
+          <w:color w:val="000000"/>
+        </w:rPr>
+        <w:t>p. 162)</w:t>
+      </w:r>
+    </w:p>
+    <w:p>
+      <w:pPr>
+        <w:widowControl w:val="0"/>
+        <w:autoSpaceDE w:val="0"/>
+        <w:autoSpaceDN w:val="0"/>
+        <w:adjustRightInd w:val="0"/>
+        <w:spacing w:after="240"/>
+        <w:contextualSpacing/>
+      </w:pPr>
+    </w:p>
+    <w:p>
+      <w:pPr>
+        <w:widowControl w:val="0"/>
+        <w:autoSpaceDE w:val="0"/>
+        <w:autoSpaceDN w:val="0"/>
+        <w:adjustRightInd w:val="0"/>
+        <w:spacing w:after="240"/>
+        <w:contextualSpacing/>
+      </w:pPr>
+      <w:r>
+        <w:t>In part, it is because only 3 of the 13 words in Table 4.7 are properties, unlike Table 4.6; and those three words (‘big’, ‘aged’, ‘old’) are 3 of the 4 lowest-ranked words in that list (</w:t>
       </w:r>
       <w:proofErr w:type="gramStart"/>
       <w:r>
-        <w:rPr>
-          <w:rFonts w:cs="Times New Roman"/>
-          <w:color w:val="000000"/>
-        </w:rPr>
-        <w:t>plus</w:t>
+        <w:t>i.e.</w:t>
       </w:r>
       <w:proofErr w:type="gramEnd"/>
       <w:r>
-        <w:rPr>
-          <w:rFonts w:cs="Times New Roman"/>
-          <w:color w:val="000000"/>
-        </w:rPr>
-        <w:t xml:space="preserve"> some words that are overtly coded in their discourse function.</w:t>
-      </w:r>
-    </w:p>
-    <w:p>
-      <w:pPr>
-        <w:widowControl w:val="0"/>
-        <w:autoSpaceDE w:val="0"/>
-        <w:autoSpaceDN w:val="0"/>
-        <w:adjustRightInd w:val="0"/>
-        <w:spacing w:after="240"/>
-        <w:contextualSpacing/>
-        <w:rPr>
-          <w:rFonts w:cs="Times New Roman"/>
+        <w:t xml:space="preserve"> are less functionally diverse/polyfunctional).</w:t>
+      </w:r>
+      <w:r>
+        <w:t xml:space="preserve"> Please either note that only these three words are property concept </w:t>
+      </w:r>
+      <w:proofErr w:type="gramStart"/>
+      <w:r>
+        <w:t>words, or</w:t>
+      </w:r>
+      <w:proofErr w:type="gramEnd"/>
+      <w:r>
+        <w:t xml:space="preserve"> remove the non-property concept words from Table 4.7 and adjust the discussion in the text accordingly.</w:t>
+      </w:r>
+    </w:p>
+    <w:p>
+      <w:pPr>
+        <w:widowControl w:val="0"/>
+        <w:autoSpaceDE w:val="0"/>
+        <w:autoSpaceDN w:val="0"/>
+        <w:adjustRightInd w:val="0"/>
+        <w:spacing w:after="240"/>
+        <w:contextualSpacing/>
+      </w:pPr>
+    </w:p>
+    <w:p>
+      <w:pPr>
+        <w:widowControl w:val="0"/>
+        <w:autoSpaceDE w:val="0"/>
+        <w:autoSpaceDN w:val="0"/>
+        <w:adjustRightInd w:val="0"/>
+        <w:spacing w:after="240"/>
+        <w:contextualSpacing/>
+        <w:rPr>
           <w:b/>
-          <w:color w:val="000000"/>
-        </w:rPr>
-      </w:pPr>
-    </w:p>
-    <w:p>
-      <w:pPr>
-        <w:widowControl w:val="0"/>
-        <w:autoSpaceDE w:val="0"/>
-        <w:autoSpaceDN w:val="0"/>
-        <w:adjustRightInd w:val="0"/>
-        <w:spacing w:after="240"/>
-        <w:contextualSpacing/>
-        <w:rPr>
-          <w:rFonts w:cs="Times New Roman"/>
+        </w:rPr>
+      </w:pPr>
+      <w:r>
+        <w:rPr>
           <w:b/>
-          <w:color w:val="000000"/>
-        </w:rPr>
-      </w:pPr>
-      <w:r>
-        <w:rPr>
-          <w:rFonts w:cs="Times New Roman"/>
-          <w:b/>
-          <w:color w:val="000000"/>
-        </w:rPr>
-        <w:t>Other changes</w:t>
-      </w:r>
-    </w:p>
-    <w:p>
-      <w:pPr>
-        <w:widowControl w:val="0"/>
-        <w:autoSpaceDE w:val="0"/>
-        <w:autoSpaceDN w:val="0"/>
-        <w:adjustRightInd w:val="0"/>
-        <w:spacing w:after="240"/>
-        <w:contextualSpacing/>
-        <w:rPr>
-          <w:rFonts w:cs="Times New Roman"/>
-          <w:color w:val="000000"/>
-        </w:rPr>
-      </w:pPr>
-    </w:p>
-    <w:p>
-      <w:pPr>
-        <w:widowControl w:val="0"/>
-        <w:autoSpaceDE w:val="0"/>
-        <w:autoSpaceDN w:val="0"/>
-        <w:adjustRightInd w:val="0"/>
-        <w:spacing w:after="240"/>
-        <w:contextualSpacing/>
-        <w:rPr>
-          <w:rFonts w:cs="Times New Roman"/>
-          <w:color w:val="000000"/>
-        </w:rPr>
-      </w:pPr>
-      <w:r>
-        <w:rPr>
-          <w:rFonts w:cs="Times New Roman"/>
-          <w:color w:val="000000"/>
-        </w:rPr>
-        <w:t xml:space="preserve">The first two are </w:t>
-      </w:r>
-      <w:proofErr w:type="gramStart"/>
-      <w:r>
-        <w:rPr>
-          <w:rFonts w:cs="Times New Roman"/>
-          <w:color w:val="000000"/>
-        </w:rPr>
-        <w:t>really essential</w:t>
-      </w:r>
-      <w:proofErr w:type="gramEnd"/>
-      <w:r>
-        <w:rPr>
-          <w:rFonts w:cs="Times New Roman"/>
-          <w:color w:val="000000"/>
-        </w:rPr>
-        <w:t xml:space="preserve"> in my opinion. The third is highly desirable if </w:t>
-      </w:r>
-      <w:proofErr w:type="gramStart"/>
-      <w:r>
-        <w:rPr>
-          <w:rFonts w:cs="Times New Roman"/>
-          <w:color w:val="000000"/>
-        </w:rPr>
-        <w:t>possible</w:t>
-      </w:r>
-      <w:proofErr w:type="gramEnd"/>
-      <w:r>
-        <w:rPr>
-          <w:rFonts w:cs="Times New Roman"/>
-          <w:color w:val="000000"/>
-        </w:rPr>
-        <w:t xml:space="preserve"> in the short time available.</w:t>
-      </w:r>
-    </w:p>
-    <w:p>
-      <w:pPr>
-        <w:widowControl w:val="0"/>
-        <w:autoSpaceDE w:val="0"/>
-        <w:autoSpaceDN w:val="0"/>
-        <w:adjustRightInd w:val="0"/>
-        <w:spacing w:after="240"/>
-        <w:contextualSpacing/>
-        <w:rPr>
-          <w:rFonts w:cs="Times New Roman"/>
-          <w:color w:val="000000"/>
-        </w:rPr>
-      </w:pPr>
-    </w:p>
-    <w:p>
-      <w:pPr>
-        <w:widowControl w:val="0"/>
-        <w:autoSpaceDE w:val="0"/>
-        <w:autoSpaceDN w:val="0"/>
-        <w:adjustRightInd w:val="0"/>
-        <w:spacing w:after="240"/>
-        <w:contextualSpacing/>
-        <w:rPr>
-          <w:rFonts w:cs="Times New Roman"/>
-          <w:b/>
-          <w:color w:val="000000"/>
-        </w:rPr>
-      </w:pPr>
-      <w:r>
-        <w:rPr>
-          <w:rFonts w:cs="Times New Roman"/>
-          <w:b/>
-          <w:color w:val="000000"/>
-        </w:rPr>
-        <w:t>(1) Tables 4.6 and 4.7</w:t>
-      </w:r>
-    </w:p>
-    <w:p>
-      <w:pPr>
-        <w:widowControl w:val="0"/>
-        <w:autoSpaceDE w:val="0"/>
-        <w:autoSpaceDN w:val="0"/>
-        <w:adjustRightInd w:val="0"/>
-        <w:spacing w:after="240"/>
-        <w:contextualSpacing/>
-        <w:rPr>
-          <w:rFonts w:cs="Times New Roman"/>
-          <w:color w:val="000000"/>
-        </w:rPr>
-      </w:pPr>
-    </w:p>
-    <w:p>
-      <w:pPr>
-        <w:widowControl w:val="0"/>
-        <w:autoSpaceDE w:val="0"/>
-        <w:autoSpaceDN w:val="0"/>
-        <w:adjustRightInd w:val="0"/>
-        <w:spacing w:after="240"/>
+        </w:rPr>
+        <w:t>(2) Typological markedness theory</w:t>
+      </w:r>
+    </w:p>
+    <w:p>
+      <w:pPr>
+        <w:widowControl w:val="0"/>
+        <w:autoSpaceDE w:val="0"/>
+        <w:autoSpaceDN w:val="0"/>
+        <w:adjustRightInd w:val="0"/>
+        <w:spacing w:after="240"/>
+        <w:contextualSpacing/>
+      </w:pPr>
+    </w:p>
+    <w:p>
+      <w:pPr>
         <w:ind w:left="360"/>
-        <w:contextualSpacing/>
-      </w:pPr>
-      <w:r>
-        <w:rPr>
-          <w:rFonts w:cs="Times New Roman"/>
-          <w:color w:val="000000"/>
-        </w:rPr>
-        <w:t>‘</w:t>
-      </w:r>
-      <w:r>
-        <w:t>Why is it that similar property words are so rigid in English yet so po</w:t>
-      </w:r>
-      <w:r>
-        <w:t>lyfunctional in Nuuchahnulth?’ (</w:t>
-      </w:r>
-      <w:r>
-        <w:rPr>
-          <w:rFonts w:cs="Times New Roman"/>
-          <w:color w:val="000000"/>
-        </w:rPr>
-        <w:t>p. 162)</w:t>
-      </w:r>
-    </w:p>
-    <w:p>
-      <w:pPr>
-        <w:widowControl w:val="0"/>
-        <w:autoSpaceDE w:val="0"/>
-        <w:autoSpaceDN w:val="0"/>
-        <w:adjustRightInd w:val="0"/>
-        <w:spacing w:after="240"/>
-        <w:contextualSpacing/>
-      </w:pPr>
-    </w:p>
-    <w:p>
-      <w:pPr>
-        <w:widowControl w:val="0"/>
-        <w:autoSpaceDE w:val="0"/>
-        <w:autoSpaceDN w:val="0"/>
-        <w:adjustRightInd w:val="0"/>
-        <w:spacing w:after="240"/>
-        <w:contextualSpacing/>
-      </w:pPr>
-      <w:r>
-        <w:t>In part, it is because only 3 of the 13 words in Table 4.7 are properties, unlike Table 4.6; and those three words (‘big’, ‘aged’, ‘old’) are 3 of the 4 lowest-ranked words in that list (</w:t>
-      </w:r>
-      <w:proofErr w:type="gramStart"/>
-      <w:r>
-        <w:t>i.e.</w:t>
-      </w:r>
-      <w:proofErr w:type="gramEnd"/>
-      <w:r>
-        <w:t xml:space="preserve"> are less functionally diverse/polyfunctional).</w:t>
-      </w:r>
-      <w:r>
-        <w:t xml:space="preserve"> Please either note that only these three words are property concept </w:t>
-      </w:r>
-      <w:proofErr w:type="gramStart"/>
-      <w:r>
-        <w:t>words, or</w:t>
-      </w:r>
-      <w:proofErr w:type="gramEnd"/>
-      <w:r>
-        <w:t xml:space="preserve"> remove the non-property concept words from Table 4.7 and adjust the discussion in the text accordingly.</w:t>
-      </w:r>
-    </w:p>
-    <w:p>
-      <w:pPr>
-        <w:widowControl w:val="0"/>
-        <w:autoSpaceDE w:val="0"/>
-        <w:autoSpaceDN w:val="0"/>
-        <w:adjustRightInd w:val="0"/>
-        <w:spacing w:after="240"/>
-        <w:contextualSpacing/>
-      </w:pPr>
-    </w:p>
-    <w:p>
-      <w:pPr>
-        <w:widowControl w:val="0"/>
-        <w:autoSpaceDE w:val="0"/>
-        <w:autoSpaceDN w:val="0"/>
-        <w:adjustRightInd w:val="0"/>
-        <w:spacing w:after="240"/>
-        <w:contextualSpacing/>
-        <w:rPr>
-          <w:b/>
-        </w:rPr>
-      </w:pPr>
-      <w:r>
-        <w:rPr>
-          <w:b/>
-        </w:rPr>
-        <w:t>(2) Typological markedness theory</w:t>
-      </w:r>
-    </w:p>
-    <w:p>
-      <w:pPr>
-        <w:widowControl w:val="0"/>
-        <w:autoSpaceDE w:val="0"/>
-        <w:autoSpaceDN w:val="0"/>
-        <w:adjustRightInd w:val="0"/>
-        <w:spacing w:after="240"/>
-        <w:contextualSpacing/>
-      </w:pPr>
-    </w:p>
-    <w:p>
-      <w:pPr>
-        <w:ind w:left="360"/>
       </w:pPr>
       <w:r>
         <w:t xml:space="preserve">‘The marked member of a category may be literally marked with an affix or other overt morphological indicator, but this is just one of the ways an item can be a marked member of a category. The marked member of a category may also be less frequent, or have a smaller range of inflectional / distributional possibilities, </w:t>
@@ -3298,14 +3283,14 @@
         <w:t xml:space="preserve"> in my 1991 book that you cite</w:t>
       </w:r>
       <w:r>
-        <w:t xml:space="preserve"> is an empirical observation about patterns of semantic shift, not </w:t>
+        <w:t xml:space="preserve"> is an empirical observation about patterns of semantic shift, not definitional of typological markedness.</w:t>
+      </w:r>
+      <w:r>
+        <w:t xml:space="preserve"> Please remove the italicized part of this </w:t>
       </w:r>
       <w:r>
         <w:lastRenderedPageBreak/>
-        <w:t>definitional of typological markedness.</w:t>
-      </w:r>
-      <w:r>
-        <w:t xml:space="preserve"> Please remove the italicized part of this paragraph.</w:t>
+        <w:t>paragraph.</w:t>
       </w:r>
     </w:p>
     <w:p>
@@ -3868,11 +3853,6 @@
     <w:lsdException w:name="Book Title" w:uiPriority="33" w:qFormat="1"/>
     <w:lsdException w:name="Bibliography" w:semiHidden="1" w:uiPriority="37" w:unhideWhenUsed="1"/>
     <w:lsdException w:name="TOC Heading" w:semiHidden="1" w:uiPriority="39" w:unhideWhenUsed="1" w:qFormat="1"/>
-    <w:lsdException w:name="Plain Table 5" w:semiHidden="1" w:unhideWhenUsed="1"/>
-    <w:lsdException w:name="Grid Table Light" w:semiHidden="1" w:unhideWhenUsed="1"/>
-    <w:lsdException w:name="Grid Table 1 Light" w:semiHidden="1" w:unhideWhenUsed="1"/>
-    <w:lsdException w:name="Grid Table 2" w:semiHidden="1" w:unhideWhenUsed="1"/>
-    <w:lsdException w:name="Grid Table 3" w:semiHidden="1" w:unhideWhenUsed="1"/>
     <w:lsdException w:name="Grid Table 4" w:uiPriority="49"/>
     <w:lsdException w:name="Grid Table 5 Dark" w:uiPriority="50"/>
     <w:lsdException w:name="Grid Table 6 Colorful" w:uiPriority="51"/>

</xml_diff>